<commit_message>
feat: add new model
</commit_message>
<xml_diff>
--- a/docx/reclamation_des_heures_sup.docx
+++ b/docx/reclamation_des_heures_sup.docx
@@ -123,7 +123,39 @@
           <w:sz w:val="22"/>
           <w:szCs w:val="22"/>
         </w:rPr>
-        <w:t>« Lettre recommandée avec accusé de réception n° 1 A XXX XXX XXX X /</w:t>
+        <w:t xml:space="preserve">« Lettre recommandée avec accusé de réception n° 1 A XXX </w:t>
+      </w:r>
+      <w:proofErr w:type="spellStart"/>
+      <w:r>
+        <w:rPr>
+          <w:sz w:val="22"/>
+          <w:szCs w:val="22"/>
+        </w:rPr>
+        <w:t>XXX</w:t>
+      </w:r>
+      <w:proofErr w:type="spellEnd"/>
+      <w:r>
+        <w:rPr>
+          <w:sz w:val="22"/>
+          <w:szCs w:val="22"/>
+        </w:rPr>
+        <w:t xml:space="preserve"> </w:t>
+      </w:r>
+      <w:proofErr w:type="spellStart"/>
+      <w:r>
+        <w:rPr>
+          <w:sz w:val="22"/>
+          <w:szCs w:val="22"/>
+        </w:rPr>
+        <w:t>XXX</w:t>
+      </w:r>
+      <w:proofErr w:type="spellEnd"/>
+      <w:r>
+        <w:rPr>
+          <w:sz w:val="22"/>
+          <w:szCs w:val="22"/>
+        </w:rPr>
+        <w:t xml:space="preserve"> X /</w:t>
       </w:r>
     </w:p>
     <w:p>
@@ -350,7 +382,23 @@
           <w:sz w:val="22"/>
           <w:szCs w:val="22"/>
         </w:rPr>
-        <w:t>[Lorsqu’un accord collectif prévoit le remplacement du paiement des heures supplémentaires par un repos compensateur équivalent.]</w:t>
+        <w:t xml:space="preserve">[Lorsqu’un accord collectif prévoit le remplacement du paiement des heures </w:t>
+      </w:r>
+      <w:proofErr w:type="gramStart"/>
+      <w:r>
+        <w:rPr>
+          <w:sz w:val="22"/>
+          <w:szCs w:val="22"/>
+        </w:rPr>
+        <w:t>supplémentaires</w:t>
+      </w:r>
+      <w:proofErr w:type="gramEnd"/>
+      <w:r>
+        <w:rPr>
+          <w:sz w:val="22"/>
+          <w:szCs w:val="22"/>
+        </w:rPr>
+        <w:t xml:space="preserve"> par un repos compensateur équivalent.]</w:t>
       </w:r>
     </w:p>
     <w:p>
@@ -509,8 +557,6 @@
         </w:rPr>
         <w:t xml:space="preserve">catif couvrant toute la période </w:t>
       </w:r>
-      <w:bookmarkStart w:id="0" w:name="_GoBack"/>
-      <w:bookmarkEnd w:id="0"/>
       <w:r>
         <w:rPr>
           <w:rFonts w:ascii="Open Sans" w:eastAsia="Arial Unicode MS" w:hAnsi="Open Sans" w:cs="Open Sans"/>
@@ -569,7 +615,6 @@
           <w:sz w:val="22"/>
           <w:szCs w:val="22"/>
         </w:rPr>
-        <w:lastRenderedPageBreak/>
         <w:t>[Lorsque les heures supplémentaires ouvrent droit à une compensation obligatoire sous forme de repos, ajouter]</w:t>
       </w:r>
     </w:p>
@@ -620,6 +665,7 @@
           <w:rFonts w:ascii="Open Sans" w:eastAsia="Arial Unicode MS" w:hAnsi="Open Sans" w:cs="Open Sans"/>
           <w:sz w:val="22"/>
         </w:rPr>
+        <w:lastRenderedPageBreak/>
         <w:t>Veuillez agréer,</w:t>
       </w:r>
       <w:r>
@@ -1268,7 +1314,15 @@
                 <w:i w:val="0"/>
                 <w:szCs w:val="22"/>
               </w:rPr>
-              <w:t>Taux horaire : 10,15 €</w:t>
+              <w:t>Taux horaire : 11,27</w:t>
+            </w:r>
+            <w:r>
+              <w:rPr>
+                <w:b w:val="0"/>
+                <w:i w:val="0"/>
+                <w:szCs w:val="22"/>
+              </w:rPr>
+              <w:t xml:space="preserve"> €</w:t>
             </w:r>
           </w:p>
         </w:tc>
@@ -1311,7 +1365,7 @@
                 <w:sz w:val="22"/>
                 <w:szCs w:val="22"/>
               </w:rPr>
-              <w:t>Ex : 6 au 10 janvier 2020</w:t>
+              <w:t>Ex : 2 au 6 janvier 2023</w:t>
             </w:r>
           </w:p>
         </w:tc>
@@ -1505,7 +1559,25 @@
                 <w:sz w:val="22"/>
                 <w:szCs w:val="22"/>
               </w:rPr>
-              <w:t>Ex : 13  au 17 janvier 2020</w:t>
+              <w:t xml:space="preserve">Ex : 9  au 13 </w:t>
+            </w:r>
+            <w:proofErr w:type="spellStart"/>
+            <w:r>
+              <w:rPr>
+                <w:rFonts w:ascii="Open Sans" w:hAnsi="Open Sans" w:cs="Open Sans"/>
+                <w:sz w:val="22"/>
+                <w:szCs w:val="22"/>
+              </w:rPr>
+              <w:t>janvier</w:t>
+            </w:r>
+            <w:proofErr w:type="spellEnd"/>
+            <w:r>
+              <w:rPr>
+                <w:rFonts w:ascii="Open Sans" w:hAnsi="Open Sans" w:cs="Open Sans"/>
+                <w:sz w:val="22"/>
+                <w:szCs w:val="22"/>
+              </w:rPr>
+              <w:t xml:space="preserve"> 2023</w:t>
             </w:r>
           </w:p>
         </w:tc>
@@ -1989,7 +2061,15 @@
                 <w:sz w:val="22"/>
                 <w:szCs w:val="22"/>
               </w:rPr>
-              <w:t>15 x 1,25 x 10,15 =</w:t>
+              <w:t>15 x 1,25 x 11,27</w:t>
+            </w:r>
+            <w:r>
+              <w:rPr>
+                <w:rFonts w:ascii="Open Sans" w:hAnsi="Open Sans" w:cs="Open Sans"/>
+                <w:sz w:val="22"/>
+                <w:szCs w:val="22"/>
+              </w:rPr>
+              <w:t xml:space="preserve"> =</w:t>
             </w:r>
           </w:p>
         </w:tc>
@@ -2026,7 +2106,7 @@
                 <w:sz w:val="22"/>
                 <w:szCs w:val="22"/>
               </w:rPr>
-              <w:t>1 x 1,50 x 10,15</w:t>
+              <w:t>1 x 1,50 x 11,27</w:t>
             </w:r>
           </w:p>
         </w:tc>
@@ -2173,7 +2253,15 @@
                 <w:sz w:val="22"/>
                 <w:szCs w:val="22"/>
               </w:rPr>
-              <w:t>190, 31 €</w:t>
+              <w:t>211</w:t>
+            </w:r>
+            <w:r>
+              <w:rPr>
+                <w:rFonts w:ascii="Open Sans" w:hAnsi="Open Sans" w:cs="Open Sans"/>
+                <w:sz w:val="22"/>
+                <w:szCs w:val="22"/>
+              </w:rPr>
+              <w:t>, 31 €</w:t>
             </w:r>
           </w:p>
         </w:tc>
@@ -2210,7 +2298,17 @@
                 <w:sz w:val="22"/>
                 <w:szCs w:val="22"/>
               </w:rPr>
-              <w:t>15, 22 €</w:t>
+              <w:t>16, 90</w:t>
+            </w:r>
+            <w:bookmarkStart w:id="0" w:name="_GoBack"/>
+            <w:bookmarkEnd w:id="0"/>
+            <w:r>
+              <w:rPr>
+                <w:rFonts w:ascii="Open Sans" w:hAnsi="Open Sans" w:cs="Open Sans"/>
+                <w:sz w:val="22"/>
+                <w:szCs w:val="22"/>
+              </w:rPr>
+              <w:t xml:space="preserve"> €</w:t>
             </w:r>
           </w:p>
         </w:tc>

</xml_diff>

<commit_message>
feat: update 2 models
</commit_message>
<xml_diff>
--- a/docx/reclamation_des_heures_sup.docx
+++ b/docx/reclamation_des_heures_sup.docx
@@ -382,23 +382,7 @@
           <w:sz w:val="22"/>
           <w:szCs w:val="22"/>
         </w:rPr>
-        <w:t xml:space="preserve">[Lorsqu’un accord collectif prévoit le remplacement du paiement des heures </w:t>
-      </w:r>
-      <w:proofErr w:type="gramStart"/>
-      <w:r>
-        <w:rPr>
-          <w:sz w:val="22"/>
-          <w:szCs w:val="22"/>
-        </w:rPr>
-        <w:t>supplémentaires</w:t>
-      </w:r>
-      <w:proofErr w:type="gramEnd"/>
-      <w:r>
-        <w:rPr>
-          <w:sz w:val="22"/>
-          <w:szCs w:val="22"/>
-        </w:rPr>
-        <w:t xml:space="preserve"> par un repos compensateur équivalent.]</w:t>
+        <w:t>[Lorsqu’un accord collectif prévoit le remplacement du paiement des heures supplémentaires par un repos compensateur équivalent.]</w:t>
       </w:r>
     </w:p>
     <w:p>
@@ -1314,7 +1298,15 @@
                 <w:i w:val="0"/>
                 <w:szCs w:val="22"/>
               </w:rPr>
-              <w:t>Taux horaire : 11,27</w:t>
+              <w:t>Taux horaire : 11,</w:t>
+            </w:r>
+            <w:r>
+              <w:rPr>
+                <w:b w:val="0"/>
+                <w:i w:val="0"/>
+                <w:szCs w:val="22"/>
+              </w:rPr>
+              <w:t>52</w:t>
             </w:r>
             <w:r>
               <w:rPr>
@@ -1365,7 +1357,55 @@
                 <w:sz w:val="22"/>
                 <w:szCs w:val="22"/>
               </w:rPr>
-              <w:t>Ex : 2 au 6 janvier 2023</w:t>
+              <w:t xml:space="preserve">Ex : </w:t>
+            </w:r>
+            <w:r>
+              <w:rPr>
+                <w:rFonts w:ascii="Open Sans" w:eastAsia="Arial Unicode MS" w:hAnsi="Open Sans" w:cs="Open Sans"/>
+                <w:sz w:val="22"/>
+                <w:szCs w:val="22"/>
+              </w:rPr>
+              <w:t>5</w:t>
+            </w:r>
+            <w:r>
+              <w:rPr>
+                <w:rFonts w:ascii="Open Sans" w:eastAsia="Arial Unicode MS" w:hAnsi="Open Sans" w:cs="Open Sans"/>
+                <w:sz w:val="22"/>
+                <w:szCs w:val="22"/>
+              </w:rPr>
+              <w:t xml:space="preserve"> au </w:t>
+            </w:r>
+            <w:r>
+              <w:rPr>
+                <w:rFonts w:ascii="Open Sans" w:eastAsia="Arial Unicode MS" w:hAnsi="Open Sans" w:cs="Open Sans"/>
+                <w:sz w:val="22"/>
+                <w:szCs w:val="22"/>
+              </w:rPr>
+              <w:t>9</w:t>
+            </w:r>
+            <w:r>
+              <w:rPr>
+                <w:rFonts w:ascii="Open Sans" w:eastAsia="Arial Unicode MS" w:hAnsi="Open Sans" w:cs="Open Sans"/>
+                <w:sz w:val="22"/>
+                <w:szCs w:val="22"/>
+              </w:rPr>
+              <w:t xml:space="preserve"> j</w:t>
+            </w:r>
+            <w:r>
+              <w:rPr>
+                <w:rFonts w:ascii="Open Sans" w:eastAsia="Arial Unicode MS" w:hAnsi="Open Sans" w:cs="Open Sans"/>
+                <w:sz w:val="22"/>
+                <w:szCs w:val="22"/>
+              </w:rPr>
+              <w:t>uin</w:t>
+            </w:r>
+            <w:r>
+              <w:rPr>
+                <w:rFonts w:ascii="Open Sans" w:eastAsia="Arial Unicode MS" w:hAnsi="Open Sans" w:cs="Open Sans"/>
+                <w:sz w:val="22"/>
+                <w:szCs w:val="22"/>
+              </w:rPr>
+              <w:t xml:space="preserve"> 2023</w:t>
             </w:r>
           </w:p>
         </w:tc>
@@ -1559,7 +1599,39 @@
                 <w:sz w:val="22"/>
                 <w:szCs w:val="22"/>
               </w:rPr>
-              <w:t xml:space="preserve">Ex : 9  au 13 </w:t>
+              <w:t xml:space="preserve">Ex : </w:t>
+            </w:r>
+            <w:r>
+              <w:rPr>
+                <w:rFonts w:ascii="Open Sans" w:hAnsi="Open Sans" w:cs="Open Sans"/>
+                <w:sz w:val="22"/>
+                <w:szCs w:val="22"/>
+              </w:rPr>
+              <w:t>12</w:t>
+            </w:r>
+            <w:r>
+              <w:rPr>
+                <w:rFonts w:ascii="Open Sans" w:hAnsi="Open Sans" w:cs="Open Sans"/>
+                <w:sz w:val="22"/>
+                <w:szCs w:val="22"/>
+              </w:rPr>
+              <w:t xml:space="preserve">  au 1</w:t>
+            </w:r>
+            <w:r>
+              <w:rPr>
+                <w:rFonts w:ascii="Open Sans" w:hAnsi="Open Sans" w:cs="Open Sans"/>
+                <w:sz w:val="22"/>
+                <w:szCs w:val="22"/>
+              </w:rPr>
+              <w:t>6</w:t>
+            </w:r>
+            <w:r>
+              <w:rPr>
+                <w:rFonts w:ascii="Open Sans" w:hAnsi="Open Sans" w:cs="Open Sans"/>
+                <w:sz w:val="22"/>
+                <w:szCs w:val="22"/>
+              </w:rPr>
+              <w:t xml:space="preserve"> </w:t>
             </w:r>
             <w:proofErr w:type="spellStart"/>
             <w:r>
@@ -1568,8 +1640,18 @@
                 <w:sz w:val="22"/>
                 <w:szCs w:val="22"/>
               </w:rPr>
-              <w:t>janvier</w:t>
-            </w:r>
+              <w:t>j</w:t>
+            </w:r>
+            <w:r>
+              <w:rPr>
+                <w:rFonts w:ascii="Open Sans" w:hAnsi="Open Sans" w:cs="Open Sans"/>
+                <w:sz w:val="22"/>
+                <w:szCs w:val="22"/>
+              </w:rPr>
+              <w:t>uin</w:t>
+            </w:r>
+            <w:bookmarkStart w:id="0" w:name="_GoBack"/>
+            <w:bookmarkEnd w:id="0"/>
             <w:proofErr w:type="spellEnd"/>
             <w:r>
               <w:rPr>
@@ -2061,7 +2143,15 @@
                 <w:sz w:val="22"/>
                 <w:szCs w:val="22"/>
               </w:rPr>
-              <w:t>15 x 1,25 x 11,27</w:t>
+              <w:t>15 x 1,25 x 11,</w:t>
+            </w:r>
+            <w:r>
+              <w:rPr>
+                <w:rFonts w:ascii="Open Sans" w:hAnsi="Open Sans" w:cs="Open Sans"/>
+                <w:sz w:val="22"/>
+                <w:szCs w:val="22"/>
+              </w:rPr>
+              <w:t>52</w:t>
             </w:r>
             <w:r>
               <w:rPr>
@@ -2106,7 +2196,15 @@
                 <w:sz w:val="22"/>
                 <w:szCs w:val="22"/>
               </w:rPr>
-              <w:t>1 x 1,50 x 11,27</w:t>
+              <w:t>1 x 1,50 x 11,</w:t>
+            </w:r>
+            <w:r>
+              <w:rPr>
+                <w:rFonts w:ascii="Open Sans" w:hAnsi="Open Sans" w:cs="Open Sans"/>
+                <w:sz w:val="22"/>
+                <w:szCs w:val="22"/>
+              </w:rPr>
+              <w:t>52</w:t>
             </w:r>
           </w:p>
         </w:tc>
@@ -2253,15 +2351,23 @@
                 <w:sz w:val="22"/>
                 <w:szCs w:val="22"/>
               </w:rPr>
-              <w:t>211</w:t>
-            </w:r>
-            <w:r>
-              <w:rPr>
-                <w:rFonts w:ascii="Open Sans" w:hAnsi="Open Sans" w:cs="Open Sans"/>
-                <w:sz w:val="22"/>
-                <w:szCs w:val="22"/>
-              </w:rPr>
-              <w:t>, 31 €</w:t>
+              <w:t>21</w:t>
+            </w:r>
+            <w:r>
+              <w:rPr>
+                <w:rFonts w:ascii="Open Sans" w:hAnsi="Open Sans" w:cs="Open Sans"/>
+                <w:sz w:val="22"/>
+                <w:szCs w:val="22"/>
+              </w:rPr>
+              <w:t xml:space="preserve">6 </w:t>
+            </w:r>
+            <w:r>
+              <w:rPr>
+                <w:rFonts w:ascii="Open Sans" w:hAnsi="Open Sans" w:cs="Open Sans"/>
+                <w:sz w:val="22"/>
+                <w:szCs w:val="22"/>
+              </w:rPr>
+              <w:t>€</w:t>
             </w:r>
           </w:p>
         </w:tc>
@@ -2298,10 +2404,8 @@
                 <w:sz w:val="22"/>
                 <w:szCs w:val="22"/>
               </w:rPr>
-              <w:t>16, 90</w:t>
-            </w:r>
-            <w:bookmarkStart w:id="0" w:name="_GoBack"/>
-            <w:bookmarkEnd w:id="0"/>
+              <w:t>17,28</w:t>
+            </w:r>
             <w:r>
               <w:rPr>
                 <w:rFonts w:ascii="Open Sans" w:hAnsi="Open Sans" w:cs="Open Sans"/>

</xml_diff>